<commit_message>
Add dynamic product details with ProductDetails.mjs
</commit_message>
<xml_diff>
--- a/wdd330-professional-development.docx
+++ b/wdd330-professional-development.docx
@@ -1526,6 +1526,9 @@
               <w:pStyle w:val="NoSpacing"/>
               <w:jc w:val="center"/>
             </w:pPr>
+            <w:r>
+              <w:t>2</w:t>
+            </w:r>
           </w:p>
         </w:tc>
         <w:tc>
@@ -1536,6 +1539,9 @@
             <w:pPr>
               <w:pStyle w:val="NoSpacing"/>
             </w:pPr>
+            <w:r>
+              <w:t>2</w:t>
+            </w:r>
           </w:p>
         </w:tc>
         <w:tc>
@@ -1546,6 +1552,9 @@
             <w:pPr>
               <w:pStyle w:val="NoSpacing"/>
             </w:pPr>
+            <w:r>
+              <w:t>It was really difficult to get the link for the new branch, but I spent hours on it and didn’t give up.</w:t>
+            </w:r>
           </w:p>
         </w:tc>
       </w:tr>
@@ -3494,7 +3503,6 @@
   <w:style w:type="character" w:default="1" w:styleId="DefaultParagraphFont">
     <w:name w:val="Default Paragraph Font"/>
     <w:uiPriority w:val="1"/>
-    <w:semiHidden/>
     <w:unhideWhenUsed/>
   </w:style>
   <w:style w:type="table" w:default="1" w:styleId="TableNormal">
@@ -3955,21 +3963,6 @@
 </file>
 
 <file path=customXml/item1.xml><?xml version="1.0" encoding="utf-8"?>
-<p:properties xmlns:p="http://schemas.microsoft.com/office/2006/metadata/properties" xmlns:xsi="http://www.w3.org/2001/XMLSchema-instance" xmlns:pc="http://schemas.microsoft.com/office/infopath/2007/PartnerControls">
-  <documentManagement/>
-</p:properties>
-</file>
-
-<file path=customXml/item2.xml><?xml version="1.0" encoding="utf-8"?>
-<?mso-contentType ?>
-<FormTemplates xmlns="http://schemas.microsoft.com/sharepoint/v3/contenttype/forms">
-  <Display>DocumentLibraryForm</Display>
-  <Edit>DocumentLibraryForm</Edit>
-  <New>DocumentLibraryForm</New>
-</FormTemplates>
-</file>
-
-<file path=customXml/item3.xml><?xml version="1.0" encoding="utf-8"?>
 <ct:contentTypeSchema xmlns:ct="http://schemas.microsoft.com/office/2006/metadata/contentType" xmlns:ma="http://schemas.microsoft.com/office/2006/metadata/properties/metaAttributes" ct:_="" ma:_="" ma:contentTypeName="Document" ma:contentTypeID="0x0101003C76346AFD0E164A896179F8A3CF5BCA" ma:contentTypeVersion="2" ma:contentTypeDescription="Create a new document." ma:contentTypeScope="" ma:versionID="141df0e014df6f30cf97f9d327d4cb77">
   <xsd:schema xmlns:xsd="http://www.w3.org/2001/XMLSchema" xmlns:xs="http://www.w3.org/2001/XMLSchema" xmlns:p="http://schemas.microsoft.com/office/2006/metadata/properties" xmlns:ns2="a858a2f8-06bb-467c-9041-0de76784e431" targetNamespace="http://schemas.microsoft.com/office/2006/metadata/properties" ma:root="true" ma:fieldsID="ae29bf6651c6200169aa9f8965b8a32a" ns2:_="">
     <xsd:import namespace="a858a2f8-06bb-467c-9041-0de76784e431"/>
@@ -4101,24 +4094,22 @@
 </ct:contentTypeSchema>
 </file>
 
-<file path=customXml/itemProps1.xml><?xml version="1.0" encoding="utf-8"?>
-<ds:datastoreItem xmlns:ds="http://schemas.openxmlformats.org/officeDocument/2006/customXml" ds:itemID="{B9AEEB80-803A-4749-92D8-ADC156A01D53}">
-  <ds:schemaRefs>
-    <ds:schemaRef ds:uri="http://schemas.microsoft.com/office/2006/metadata/properties"/>
-    <ds:schemaRef ds:uri="http://schemas.microsoft.com/office/infopath/2007/PartnerControls"/>
-  </ds:schemaRefs>
-</ds:datastoreItem>
+<file path=customXml/item2.xml><?xml version="1.0" encoding="utf-8"?>
+<?mso-contentType ?>
+<FormTemplates xmlns="http://schemas.microsoft.com/sharepoint/v3/contenttype/forms">
+  <Display>DocumentLibraryForm</Display>
+  <Edit>DocumentLibraryForm</Edit>
+  <New>DocumentLibraryForm</New>
+</FormTemplates>
 </file>
 
-<file path=customXml/itemProps2.xml><?xml version="1.0" encoding="utf-8"?>
-<ds:datastoreItem xmlns:ds="http://schemas.openxmlformats.org/officeDocument/2006/customXml" ds:itemID="{D02D787C-96F3-476C-AC00-5E042564F4E3}">
-  <ds:schemaRefs>
-    <ds:schemaRef ds:uri="http://schemas.microsoft.com/sharepoint/v3/contenttype/forms"/>
-  </ds:schemaRefs>
-</ds:datastoreItem>
+<file path=customXml/item3.xml><?xml version="1.0" encoding="utf-8"?>
+<p:properties xmlns:p="http://schemas.microsoft.com/office/2006/metadata/properties" xmlns:xsi="http://www.w3.org/2001/XMLSchema-instance" xmlns:pc="http://schemas.microsoft.com/office/infopath/2007/PartnerControls">
+  <documentManagement/>
+</p:properties>
 </file>
 
-<file path=customXml/itemProps3.xml><?xml version="1.0" encoding="utf-8"?>
+<file path=customXml/itemProps1.xml><?xml version="1.0" encoding="utf-8"?>
 <ds:datastoreItem xmlns:ds="http://schemas.openxmlformats.org/officeDocument/2006/customXml" ds:itemID="{8BAA337E-7A54-4158-9D91-D28F83B48D18}">
   <ds:schemaRefs>
     <ds:schemaRef ds:uri="http://schemas.microsoft.com/office/2006/metadata/contentType"/>
@@ -4134,4 +4125,21 @@
     <ds:schemaRef ds:uri="http://schemas.microsoft.com/internal/obd"/>
   </ds:schemaRefs>
 </ds:datastoreItem>
+</file>
+
+<file path=customXml/itemProps2.xml><?xml version="1.0" encoding="utf-8"?>
+<ds:datastoreItem xmlns:ds="http://schemas.openxmlformats.org/officeDocument/2006/customXml" ds:itemID="{D02D787C-96F3-476C-AC00-5E042564F4E3}">
+  <ds:schemaRefs>
+    <ds:schemaRef ds:uri="http://schemas.microsoft.com/sharepoint/v3/contenttype/forms"/>
+  </ds:schemaRefs>
+</ds:datastoreItem>
+</file>
+
+<file path=customXml/itemProps3.xml><?xml version="1.0" encoding="utf-8"?>
+<ds:datastoreItem xmlns:ds="http://schemas.openxmlformats.org/officeDocument/2006/customXml" ds:itemID="{B9AEEB80-803A-4749-92D8-ADC156A01D53}">
+  <ds:schemaRefs>
+    <ds:schemaRef ds:uri="http://schemas.microsoft.com/office/2006/metadata/properties"/>
+    <ds:schemaRef ds:uri="http://schemas.microsoft.com/office/infopath/2007/PartnerControls"/>
+  </ds:schemaRefs>
+</ds:datastoreItem>
 </file>
</xml_diff>